<commit_message>
Bounds weight count fix.
</commit_message>
<xml_diff>
--- a/Описание алгоритма обхода препятствий.docx
+++ b/Описание алгоритма обхода препятствий.docx
@@ -3,13 +3,22 @@
 <w:document xmlns:wpc="http://schemas.microsoft.com/office/word/2010/wordprocessingCanvas" xmlns:cx="http://schemas.microsoft.com/office/drawing/2014/chartex" xmlns:cx1="http://schemas.microsoft.com/office/drawing/2015/9/8/chartex" xmlns:cx2="http://schemas.microsoft.com/office/drawing/2015/10/21/chartex" xmlns:cx3="http://schemas.microsoft.com/office/drawing/2016/5/9/chartex" xmlns:cx4="http://schemas.microsoft.com/office/drawing/2016/5/10/chartex" xmlns:cx5="http://schemas.microsoft.com/office/drawing/2016/5/11/chartex" xmlns:cx6="http://schemas.microsoft.com/office/drawing/2016/5/12/chartex" xmlns:cx7="http://schemas.microsoft.com/office/drawing/2016/5/13/chartex" xmlns:cx8="http://schemas.microsoft.com/office/drawing/2016/5/14/chartex" xmlns:mc="http://schemas.openxmlformats.org/markup-compatibility/2006" xmlns:aink="http://schemas.microsoft.com/office/drawing/2016/ink" xmlns:am3d="http://schemas.microsoft.com/office/drawing/2017/model3d" xmlns:o="urn:schemas-microsoft-com:office:office" xmlns:r="http://schemas.openxmlformats.org/officeDocument/2006/relationships" xmlns:m="http://schemas.openxmlformats.org/officeDocument/2006/math" xmlns:v="urn:schemas-microsoft-com:vml" xmlns:wp14="http://schemas.microsoft.com/office/word/2010/wordprocessingDrawing" xmlns:wp="http://schemas.openxmlformats.org/drawingml/2006/wordprocessingDrawing" xmlns:w10="urn:schemas-microsoft-com:office:word" xmlns:w="http://schemas.openxmlformats.org/wordprocessingml/2006/main" xmlns:w14="http://schemas.microsoft.com/office/word/2010/wordml" xmlns:w15="http://schemas.microsoft.com/office/word/2012/wordml" xmlns:w16cid="http://schemas.microsoft.com/office/word/2016/wordml/cid" xmlns:w16se="http://schemas.microsoft.com/office/word/2015/wordml/symex" xmlns:wpg="http://schemas.microsoft.com/office/word/2010/wordprocessingGroup" xmlns:wpi="http://schemas.microsoft.com/office/word/2010/wordprocessingInk" xmlns:wne="http://schemas.microsoft.com/office/word/2006/wordml" xmlns:wps="http://schemas.microsoft.com/office/word/2010/wordprocessingShape" mc:Ignorable="w14 w15 w16se w16cid wp14">
   <w:body>
     <w:p>
-      <w:r>
+      <w:pPr>
+        <w:rPr>
+          <w:b/>
+        </w:rPr>
+      </w:pPr>
+      <w:r>
+        <w:rPr>
+          <w:b/>
+        </w:rPr>
         <w:t>Управление в проекте:</w:t>
       </w:r>
     </w:p>
     <w:p>
       <w:r>
         <w:rPr>
+          <w:b/>
           <w:lang w:val="en-US"/>
         </w:rPr>
         <w:t>M</w:t>
@@ -42,6 +51,7 @@
     <w:p>
       <w:r>
         <w:rPr>
+          <w:b/>
           <w:lang w:val="en-US"/>
         </w:rPr>
         <w:t>R</w:t>
@@ -56,6 +66,7 @@
     <w:p>
       <w:r>
         <w:rPr>
+          <w:b/>
           <w:lang w:val="en-US"/>
         </w:rPr>
         <w:t>O</w:t>
@@ -69,7 +80,34 @@
     </w:p>
     <w:p>
       <w:r>
-        <w:t>Чтобы перетащить препятствие необходимо зажать левую кнопку мыши и потянуть в нужном направлении.</w:t>
+        <w:rPr>
+          <w:b/>
+          <w:lang w:val="en-US"/>
+        </w:rPr>
+        <w:t>Zoom</w:t>
+      </w:r>
+      <w:r>
+        <w:rPr>
+          <w:b/>
+        </w:rPr>
+        <w:t xml:space="preserve"> камеры</w:t>
+      </w:r>
+      <w:r>
+        <w:t xml:space="preserve"> – колесо мыши.</w:t>
+      </w:r>
+    </w:p>
+    <w:p>
+      <w:r>
+        <w:t xml:space="preserve">Чтобы перетащить препятствие необходимо </w:t>
+      </w:r>
+      <w:r>
+        <w:rPr>
+          <w:b/>
+        </w:rPr>
+        <w:t>зажать левую кнопку мыши</w:t>
+      </w:r>
+      <w:r>
+        <w:t xml:space="preserve"> и потянуть в нужном направлении.</w:t>
       </w:r>
     </w:p>
     <w:p>
@@ -78,6 +116,7 @@
       </w:r>
       <w:r>
         <w:rPr>
+          <w:b/>
           <w:lang w:val="en-US"/>
         </w:rPr>
         <w:t>M</w:t>
@@ -86,7 +125,6 @@
         <w:t>.</w:t>
       </w:r>
     </w:p>
-    <w:p/>
     <w:p>
       <w:r>
         <w:t xml:space="preserve">Для анализа и объезда препятствий был использован </w:t>
@@ -95,7 +133,6 @@
         <w:t>упрощённый метод контекстных карт.</w:t>
       </w:r>
     </w:p>
-    <w:p/>
     <w:p>
       <w:r>
         <w:t xml:space="preserve">1) </w:t>
@@ -163,16 +200,7 @@
             <w:rPr>
               <w:rFonts w:ascii="Cambria Math" w:hAnsi="Cambria Math"/>
             </w:rPr>
-            <m:t>&lt;расстояние до препятствия&gt; / &lt;длина луча трассировки</m:t>
-          </m:r>
-          <m:r>
-            <m:rPr>
-              <m:sty m:val="p"/>
-            </m:rPr>
-            <w:rPr>
-              <w:rFonts w:ascii="Cambria Math" w:hAnsi="Cambria Math"/>
-            </w:rPr>
-            <m:t>&gt;</m:t>
+            <m:t>&lt;расстояние до препятствия&gt; / &lt;длина луча трассировки&gt;</m:t>
           </m:r>
         </m:oMath>
       </m:oMathPara>
@@ -219,13 +247,7 @@
     </w:p>
     <w:p>
       <w:r>
-        <w:t>Определение «веса» точки маршрута: осуществляется трассировка до точки маршрута</w:t>
-      </w:r>
-      <w:r>
-        <w:t xml:space="preserve"> </w:t>
-      </w:r>
-      <w:r>
-        <w:t>если точка дальше, чем длина лучей трасировки, то вес точки = 0,</w:t>
+        <w:t>Определение «веса» точки маршрута: осуществляется трассировка до точки маршрута если точка дальше, чем длина лучей трасировки, то вес точки = 0,</w:t>
       </w:r>
       <w:r>
         <w:t>2</w:t>
@@ -250,19 +272,7 @@
             <w:rPr>
               <w:rFonts w:ascii="Cambria Math" w:hAnsi="Cambria Math"/>
             </w:rPr>
-            <m:t>Вес точки</m:t>
-          </m:r>
-          <m:r>
-            <w:rPr>
-              <w:rFonts w:ascii="Cambria Math" w:hAnsi="Cambria Math"/>
-            </w:rPr>
-            <m:t xml:space="preserve">= </m:t>
-          </m:r>
-          <m:r>
-            <w:rPr>
-              <w:rFonts w:ascii="Cambria Math" w:hAnsi="Cambria Math"/>
-            </w:rPr>
-            <m:t>1-</m:t>
+            <m:t>Вес точки= 1-</m:t>
           </m:r>
           <m:d>
             <m:dPr>
@@ -320,10 +330,7 @@
     </w:p>
     <w:p>
       <w:r>
-        <w:t>* Точка маршрута считается посещённой, если транспортное средство проехало</w:t>
-      </w:r>
-      <w:r>
-        <w:t xml:space="preserve"> по точке</w:t>
+        <w:t>* Точка маршрута считается посещённой, если транспортное средство проехало по точке</w:t>
       </w:r>
       <w:r>
         <w:t xml:space="preserve"> </w:t>
@@ -353,19 +360,7 @@
             <w:rPr>
               <w:rFonts w:ascii="Cambria Math" w:hAnsi="Cambria Math"/>
             </w:rPr>
-            <m:t xml:space="preserve">Вес </m:t>
-          </m:r>
-          <m:r>
-            <w:rPr>
-              <w:rFonts w:ascii="Cambria Math" w:hAnsi="Cambria Math"/>
-            </w:rPr>
-            <m:t>границы</m:t>
-          </m:r>
-          <m:r>
-            <w:rPr>
-              <w:rFonts w:ascii="Cambria Math" w:hAnsi="Cambria Math"/>
-            </w:rPr>
-            <m:t xml:space="preserve">= </m:t>
+            <m:t xml:space="preserve">Вес границы= </m:t>
           </m:r>
           <m:f>
             <m:fPr>
@@ -412,11 +407,20 @@
       </w:r>
     </w:p>
     <w:p>
-      <w:r>
+      <w:pPr>
+        <w:rPr>
+          <w:b/>
+        </w:rPr>
+      </w:pPr>
+      <w:bookmarkStart w:id="0" w:name="_GoBack"/>
+      <w:r>
+        <w:rPr>
+          <w:b/>
+        </w:rPr>
         <w:t>Расчёт направления производится по следующим формулам:</w:t>
       </w:r>
     </w:p>
-    <w:p/>
+    <w:bookmarkEnd w:id="0"/>
     <w:p>
       <m:oMathPara>
         <m:oMathParaPr>
@@ -427,13 +431,7 @@
             <w:rPr>
               <w:rFonts w:ascii="Cambria Math" w:hAnsi="Cambria Math"/>
             </w:rPr>
-            <m:t xml:space="preserve">Лево=Вес Лв+Вес ЛП+Вес </m:t>
-          </m:r>
-          <m:r>
-            <w:rPr>
-              <w:rFonts w:ascii="Cambria Math" w:hAnsi="Cambria Math"/>
-            </w:rPr>
-            <m:t>П</m:t>
+            <m:t>Лево=Вес Лв+Вес ЛП+Вес П</m:t>
           </m:r>
         </m:oMath>
       </m:oMathPara>
@@ -522,18 +520,10 @@
             <w:rPr>
               <w:rFonts w:ascii="Cambria Math" w:hAnsi="Cambria Math"/>
             </w:rPr>
-            <m:t>Право=Вес П+Вес ПП+Вес Пр+Вес точки+Вес Границ</m:t>
-          </m:r>
-          <m:r>
-            <w:rPr>
-              <w:rFonts w:ascii="Cambria Math" w:hAnsi="Cambria Math"/>
-            </w:rPr>
-            <m:t>ы</m:t>
+            <m:t>Право=Вес П+Вес ПП+Вес Пр+Вес точки+Вес Границы</m:t>
           </m:r>
         </m:oMath>
       </m:oMathPara>
-      <w:bookmarkStart w:id="0" w:name="_GoBack"/>
-      <w:bookmarkEnd w:id="0"/>
     </w:p>
     <w:sectPr>
       <w:pgSz w:w="11906" w:h="16838"/>
@@ -668,6 +658,7 @@
     <w:lsdException w:name="HTML Sample" w:semiHidden="1" w:unhideWhenUsed="1"/>
     <w:lsdException w:name="HTML Typewriter" w:semiHidden="1" w:unhideWhenUsed="1"/>
     <w:lsdException w:name="HTML Variable" w:semiHidden="1" w:unhideWhenUsed="1"/>
+    <w:lsdException w:name="Normal Table" w:semiHidden="1" w:unhideWhenUsed="1"/>
     <w:lsdException w:name="annotation subject" w:semiHidden="1" w:unhideWhenUsed="1"/>
     <w:lsdException w:name="No List" w:semiHidden="1" w:unhideWhenUsed="1"/>
     <w:lsdException w:name="Outline List 1" w:semiHidden="1" w:unhideWhenUsed="1"/>
@@ -711,8 +702,10 @@
     <w:lsdException w:name="Table Elegant" w:semiHidden="1" w:unhideWhenUsed="1"/>
     <w:lsdException w:name="Table Professional" w:semiHidden="1" w:unhideWhenUsed="1"/>
     <w:lsdException w:name="Table Subtle 1" w:semiHidden="1" w:unhideWhenUsed="1"/>
+    <w:lsdException w:name="Table Subtle 2" w:semiHidden="1" w:unhideWhenUsed="1"/>
     <w:lsdException w:name="Table Web 1" w:semiHidden="1" w:unhideWhenUsed="1"/>
     <w:lsdException w:name="Table Web 2" w:semiHidden="1" w:unhideWhenUsed="1"/>
+    <w:lsdException w:name="Table Web 3" w:semiHidden="1" w:unhideWhenUsed="1"/>
     <w:lsdException w:name="Balloon Text" w:semiHidden="1" w:unhideWhenUsed="1"/>
     <w:lsdException w:name="Table Grid" w:uiPriority="39"/>
     <w:lsdException w:name="Table Theme" w:semiHidden="1" w:unhideWhenUsed="1"/>

</xml_diff>